<commit_message>
update drafting and pleeding notes
</commit_message>
<xml_diff>
--- a/Company law.docx
+++ b/Company law.docx
@@ -321,7 +321,31 @@
           <w:szCs w:val="24"/>
           <w:lang w:val="en-US"/>
         </w:rPr>
-        <w:t xml:space="preserve"> LIC, RBI etc.</w:t>
+        <w:t xml:space="preserve"> LIC, RBI</w:t>
+      </w:r>
+      <w:r>
+        <w:rPr>
+          <w:rFonts w:ascii="Times New Roman" w:hAnsi="Times New Roman" w:cs="Times New Roman"/>
+          <w:szCs w:val="24"/>
+          <w:lang w:val="en-US"/>
+        </w:rPr>
+        <w:t>, Electricity</w:t>
+      </w:r>
+      <w:r>
+        <w:rPr>
+          <w:rFonts w:ascii="Times New Roman" w:hAnsi="Times New Roman" w:cs="Times New Roman"/>
+          <w:szCs w:val="24"/>
+          <w:lang w:val="en-US"/>
+        </w:rPr>
+        <w:t>, Food Corporation, SEBI</w:t>
+      </w:r>
+      <w:r>
+        <w:rPr>
+          <w:rFonts w:ascii="Times New Roman" w:hAnsi="Times New Roman" w:cs="Times New Roman"/>
+          <w:szCs w:val="24"/>
+          <w:lang w:val="en-US"/>
+        </w:rPr>
+        <w:t xml:space="preserve"> etc.</w:t>
       </w:r>
     </w:p>
     <w:p>
@@ -1337,6 +1361,7 @@
       <w:r>
         <w:rPr>
           <w:rFonts w:ascii="Kohinoor Devanagari" w:hAnsi="Kohinoor Devanagari" w:cs="Kohinoor Devanagari" w:hint="cs"/>
+          <w:color w:val="FF0000"/>
           <w:szCs w:val="24"/>
           <w:lang w:val="en-US"/>
         </w:rPr>
@@ -1345,6 +1370,7 @@
       <w:r>
         <w:rPr>
           <w:rFonts w:ascii="Kohinoor Devanagari" w:hAnsi="Kohinoor Devanagari" w:cs="Kohinoor Devanagari"/>
+          <w:color w:val="FF0000"/>
           <w:szCs w:val="24"/>
           <w:lang w:val="en-US"/>
         </w:rPr>
@@ -1779,6 +1805,1177 @@
         </w:rPr>
         <w:t>Tax Rebate</w:t>
       </w:r>
+    </w:p>
+    <w:p>
+      <w:pPr>
+        <w:rPr>
+          <w:rFonts w:ascii="Times New Roman" w:hAnsi="Times New Roman" w:cs="Times New Roman"/>
+          <w:b/>
+          <w:bCs/>
+          <w:szCs w:val="24"/>
+          <w:u w:val="single"/>
+          <w:lang w:val="en-US"/>
+        </w:rPr>
+      </w:pPr>
+      <w:r>
+        <w:rPr>
+          <w:rFonts w:ascii="Times New Roman" w:hAnsi="Times New Roman" w:cs="Times New Roman"/>
+          <w:b/>
+          <w:bCs/>
+          <w:szCs w:val="24"/>
+          <w:u w:val="single"/>
+          <w:lang w:val="en-US"/>
+        </w:rPr>
+        <w:lastRenderedPageBreak/>
+        <w:t>Dev Narayan Sir 2 December 2022</w:t>
+      </w:r>
+    </w:p>
+    <w:p>
+      <w:pPr>
+        <w:rPr>
+          <w:rFonts w:ascii="Times New Roman" w:hAnsi="Times New Roman" w:cs="Times New Roman" w:hint="cs"/>
+          <w:b/>
+          <w:bCs/>
+          <w:szCs w:val="24"/>
+          <w:lang w:val="en-US"/>
+        </w:rPr>
+      </w:pPr>
+      <w:r>
+        <w:rPr>
+          <w:rFonts w:ascii="Times New Roman" w:hAnsi="Times New Roman" w:cs="Times New Roman"/>
+          <w:b/>
+          <w:bCs/>
+          <w:szCs w:val="24"/>
+          <w:lang w:val="en-US"/>
+        </w:rPr>
+        <w:t>Types of companies</w:t>
+      </w:r>
+      <w:r>
+        <w:rPr>
+          <w:rFonts w:ascii="Times New Roman" w:hAnsi="Times New Roman" w:cs="Times New Roman" w:hint="cs"/>
+          <w:b/>
+          <w:bCs/>
+          <w:szCs w:val="24"/>
+          <w:cs/>
+          <w:lang w:val="en-US"/>
+        </w:rPr>
+        <w:t>: -</w:t>
+      </w:r>
+    </w:p>
+    <w:p>
+      <w:pPr>
+        <w:pStyle w:val="ListParagraph"/>
+        <w:numPr>
+          <w:ilvl w:val="0"/>
+          <w:numId w:val="5"/>
+        </w:numPr>
+        <w:rPr>
+          <w:rFonts w:ascii="Times New Roman" w:hAnsi="Times New Roman" w:cs="Times New Roman"/>
+          <w:szCs w:val="24"/>
+          <w:lang w:val="en-US"/>
+        </w:rPr>
+      </w:pPr>
+      <w:r>
+        <w:rPr>
+          <w:rFonts w:ascii="Times New Roman" w:hAnsi="Times New Roman" w:cs="Times New Roman"/>
+          <w:szCs w:val="24"/>
+          <w:lang w:val="en-US"/>
+        </w:rPr>
+        <w:t>Chartered Company</w:t>
+      </w:r>
+    </w:p>
+    <w:p>
+      <w:pPr>
+        <w:pStyle w:val="ListParagraph"/>
+        <w:numPr>
+          <w:ilvl w:val="0"/>
+          <w:numId w:val="5"/>
+        </w:numPr>
+        <w:rPr>
+          <w:rFonts w:ascii="Times New Roman" w:hAnsi="Times New Roman" w:cs="Times New Roman"/>
+          <w:szCs w:val="24"/>
+          <w:lang w:val="en-US"/>
+        </w:rPr>
+      </w:pPr>
+      <w:r>
+        <w:rPr>
+          <w:rFonts w:ascii="Times New Roman" w:hAnsi="Times New Roman" w:cs="Times New Roman"/>
+          <w:szCs w:val="24"/>
+          <w:lang w:val="en-US"/>
+        </w:rPr>
+        <w:t>Statutory Company</w:t>
+      </w:r>
+    </w:p>
+    <w:p>
+      <w:pPr>
+        <w:pStyle w:val="ListParagraph"/>
+        <w:numPr>
+          <w:ilvl w:val="1"/>
+          <w:numId w:val="5"/>
+        </w:numPr>
+        <w:rPr>
+          <w:rFonts w:ascii="Times New Roman" w:hAnsi="Times New Roman" w:cs="Times New Roman"/>
+          <w:szCs w:val="24"/>
+          <w:lang w:val="en-US"/>
+        </w:rPr>
+      </w:pPr>
+      <w:r>
+        <w:rPr>
+          <w:rFonts w:ascii="Times New Roman" w:hAnsi="Times New Roman" w:cs="Times New Roman"/>
+          <w:szCs w:val="24"/>
+          <w:lang w:val="en-US"/>
+        </w:rPr>
+        <w:t>Banking</w:t>
+      </w:r>
+    </w:p>
+    <w:p>
+      <w:pPr>
+        <w:pStyle w:val="ListParagraph"/>
+        <w:numPr>
+          <w:ilvl w:val="1"/>
+          <w:numId w:val="5"/>
+        </w:numPr>
+        <w:rPr>
+          <w:rFonts w:ascii="Times New Roman" w:hAnsi="Times New Roman" w:cs="Times New Roman"/>
+          <w:szCs w:val="24"/>
+          <w:lang w:val="en-US"/>
+        </w:rPr>
+      </w:pPr>
+      <w:r>
+        <w:rPr>
+          <w:rFonts w:ascii="Times New Roman" w:hAnsi="Times New Roman" w:cs="Times New Roman"/>
+          <w:szCs w:val="24"/>
+          <w:lang w:val="en-US"/>
+        </w:rPr>
+        <w:t>Electricity</w:t>
+      </w:r>
+    </w:p>
+    <w:p>
+      <w:pPr>
+        <w:pStyle w:val="ListParagraph"/>
+        <w:numPr>
+          <w:ilvl w:val="1"/>
+          <w:numId w:val="5"/>
+        </w:numPr>
+        <w:rPr>
+          <w:rFonts w:ascii="Times New Roman" w:hAnsi="Times New Roman" w:cs="Times New Roman"/>
+          <w:szCs w:val="24"/>
+          <w:lang w:val="en-US"/>
+        </w:rPr>
+      </w:pPr>
+      <w:r>
+        <w:rPr>
+          <w:rFonts w:ascii="Times New Roman" w:hAnsi="Times New Roman" w:cs="Times New Roman"/>
+          <w:szCs w:val="24"/>
+          <w:lang w:val="en-US"/>
+        </w:rPr>
+        <w:t>LIC</w:t>
+      </w:r>
+    </w:p>
+    <w:p>
+      <w:pPr>
+        <w:pStyle w:val="ListParagraph"/>
+        <w:numPr>
+          <w:ilvl w:val="1"/>
+          <w:numId w:val="5"/>
+        </w:numPr>
+        <w:rPr>
+          <w:rFonts w:ascii="Times New Roman" w:hAnsi="Times New Roman" w:cs="Times New Roman"/>
+          <w:szCs w:val="24"/>
+          <w:lang w:val="en-US"/>
+        </w:rPr>
+      </w:pPr>
+      <w:r>
+        <w:rPr>
+          <w:rFonts w:ascii="Times New Roman" w:hAnsi="Times New Roman" w:cs="Times New Roman"/>
+          <w:szCs w:val="24"/>
+          <w:lang w:val="en-US"/>
+        </w:rPr>
+        <w:t>Food Corporation</w:t>
+      </w:r>
+    </w:p>
+    <w:p>
+      <w:pPr>
+        <w:pStyle w:val="ListParagraph"/>
+        <w:numPr>
+          <w:ilvl w:val="1"/>
+          <w:numId w:val="5"/>
+        </w:numPr>
+        <w:rPr>
+          <w:rFonts w:ascii="Times New Roman" w:hAnsi="Times New Roman" w:cs="Times New Roman"/>
+          <w:szCs w:val="24"/>
+          <w:lang w:val="en-US"/>
+        </w:rPr>
+      </w:pPr>
+      <w:r>
+        <w:rPr>
+          <w:rFonts w:ascii="Times New Roman" w:hAnsi="Times New Roman" w:cs="Times New Roman"/>
+          <w:szCs w:val="24"/>
+          <w:lang w:val="en-US"/>
+        </w:rPr>
+        <w:t>SEBI</w:t>
+      </w:r>
+    </w:p>
+    <w:p>
+      <w:pPr>
+        <w:pStyle w:val="ListParagraph"/>
+        <w:numPr>
+          <w:ilvl w:val="0"/>
+          <w:numId w:val="5"/>
+        </w:numPr>
+        <w:rPr>
+          <w:rFonts w:ascii="Times New Roman" w:hAnsi="Times New Roman" w:cs="Times New Roman"/>
+          <w:szCs w:val="24"/>
+          <w:lang w:val="en-US"/>
+        </w:rPr>
+      </w:pPr>
+      <w:r>
+        <w:rPr>
+          <w:rFonts w:ascii="Times New Roman" w:hAnsi="Times New Roman" w:cs="Times New Roman"/>
+          <w:szCs w:val="24"/>
+          <w:lang w:val="en-US"/>
+        </w:rPr>
+        <w:t>Registered Company</w:t>
+      </w:r>
+    </w:p>
+    <w:p>
+      <w:pPr>
+        <w:pStyle w:val="ListParagraph"/>
+        <w:numPr>
+          <w:ilvl w:val="1"/>
+          <w:numId w:val="5"/>
+        </w:numPr>
+        <w:rPr>
+          <w:rFonts w:ascii="Times New Roman" w:hAnsi="Times New Roman" w:cs="Times New Roman"/>
+          <w:szCs w:val="24"/>
+          <w:lang w:val="en-US"/>
+        </w:rPr>
+      </w:pPr>
+      <w:r>
+        <w:rPr>
+          <w:rFonts w:ascii="Times New Roman" w:hAnsi="Times New Roman" w:cs="Times New Roman"/>
+          <w:szCs w:val="24"/>
+          <w:lang w:val="en-US"/>
+        </w:rPr>
+        <w:t xml:space="preserve">On the basis of members </w:t>
+      </w:r>
+      <w:r>
+        <w:rPr>
+          <w:rFonts w:ascii="Times New Roman" w:hAnsi="Times New Roman" w:cs="Times New Roman"/>
+          <w:szCs w:val="24"/>
+          <w:lang w:val="en-US"/>
+        </w:rPr>
+        <w:t>liability: -</w:t>
+      </w:r>
+    </w:p>
+    <w:p>
+      <w:pPr>
+        <w:pStyle w:val="ListParagraph"/>
+        <w:numPr>
+          <w:ilvl w:val="2"/>
+          <w:numId w:val="5"/>
+        </w:numPr>
+        <w:rPr>
+          <w:rFonts w:ascii="Times New Roman" w:hAnsi="Times New Roman" w:cs="Times New Roman"/>
+          <w:szCs w:val="24"/>
+          <w:lang w:val="en-US"/>
+        </w:rPr>
+      </w:pPr>
+      <w:r>
+        <w:rPr>
+          <w:rFonts w:ascii="Times New Roman" w:hAnsi="Times New Roman" w:cs="Times New Roman"/>
+          <w:szCs w:val="24"/>
+          <w:lang w:val="en-US"/>
+        </w:rPr>
+        <w:t>Limited by shares</w:t>
+      </w:r>
+    </w:p>
+    <w:p>
+      <w:pPr>
+        <w:pStyle w:val="ListParagraph"/>
+        <w:numPr>
+          <w:ilvl w:val="2"/>
+          <w:numId w:val="5"/>
+        </w:numPr>
+        <w:rPr>
+          <w:rFonts w:ascii="Times New Roman" w:hAnsi="Times New Roman" w:cs="Times New Roman"/>
+          <w:szCs w:val="24"/>
+          <w:lang w:val="en-US"/>
+        </w:rPr>
+      </w:pPr>
+      <w:r>
+        <w:rPr>
+          <w:rFonts w:ascii="Times New Roman" w:hAnsi="Times New Roman" w:cs="Times New Roman"/>
+          <w:szCs w:val="24"/>
+          <w:lang w:val="en-US"/>
+        </w:rPr>
+        <w:t xml:space="preserve">Limited by </w:t>
+      </w:r>
+      <w:r>
+        <w:rPr>
+          <w:rFonts w:ascii="Times New Roman" w:hAnsi="Times New Roman" w:cs="Times New Roman"/>
+          <w:szCs w:val="24"/>
+          <w:lang w:val="en-US"/>
+        </w:rPr>
+        <w:t>guarantee</w:t>
+      </w:r>
+    </w:p>
+    <w:p>
+      <w:pPr>
+        <w:pStyle w:val="ListParagraph"/>
+        <w:numPr>
+          <w:ilvl w:val="2"/>
+          <w:numId w:val="5"/>
+        </w:numPr>
+        <w:rPr>
+          <w:rFonts w:ascii="Times New Roman" w:hAnsi="Times New Roman" w:cs="Times New Roman"/>
+          <w:szCs w:val="24"/>
+          <w:lang w:val="en-US"/>
+        </w:rPr>
+      </w:pPr>
+      <w:r>
+        <w:rPr>
+          <w:rFonts w:ascii="Times New Roman" w:hAnsi="Times New Roman" w:cs="Times New Roman"/>
+          <w:szCs w:val="24"/>
+          <w:lang w:val="en-US"/>
+        </w:rPr>
+        <w:t>Unlimited company</w:t>
+      </w:r>
+    </w:p>
+    <w:p>
+      <w:pPr>
+        <w:pStyle w:val="ListParagraph"/>
+        <w:numPr>
+          <w:ilvl w:val="1"/>
+          <w:numId w:val="5"/>
+        </w:numPr>
+        <w:rPr>
+          <w:rFonts w:ascii="Times New Roman" w:hAnsi="Times New Roman" w:cs="Times New Roman"/>
+          <w:szCs w:val="24"/>
+          <w:lang w:val="en-US"/>
+        </w:rPr>
+      </w:pPr>
+      <w:r>
+        <w:rPr>
+          <w:rFonts w:ascii="Times New Roman" w:hAnsi="Times New Roman" w:cs="Times New Roman"/>
+          <w:szCs w:val="24"/>
+          <w:lang w:val="en-US"/>
+        </w:rPr>
+        <w:t xml:space="preserve">On the basis of number of </w:t>
+      </w:r>
+      <w:r>
+        <w:rPr>
+          <w:rFonts w:ascii="Times New Roman" w:hAnsi="Times New Roman" w:cs="Times New Roman"/>
+          <w:szCs w:val="24"/>
+          <w:lang w:val="en-US"/>
+        </w:rPr>
+        <w:t>members: -</w:t>
+      </w:r>
+    </w:p>
+    <w:p>
+      <w:pPr>
+        <w:pStyle w:val="ListParagraph"/>
+        <w:numPr>
+          <w:ilvl w:val="2"/>
+          <w:numId w:val="5"/>
+        </w:numPr>
+        <w:rPr>
+          <w:rFonts w:ascii="Times New Roman" w:hAnsi="Times New Roman" w:cs="Times New Roman"/>
+          <w:szCs w:val="24"/>
+          <w:lang w:val="en-US"/>
+        </w:rPr>
+      </w:pPr>
+      <w:r>
+        <w:rPr>
+          <w:rFonts w:ascii="Times New Roman" w:hAnsi="Times New Roman" w:cs="Times New Roman"/>
+          <w:szCs w:val="24"/>
+          <w:lang w:val="en-US"/>
+        </w:rPr>
+        <w:t>One person company</w:t>
+      </w:r>
+    </w:p>
+    <w:p>
+      <w:pPr>
+        <w:pStyle w:val="ListParagraph"/>
+        <w:numPr>
+          <w:ilvl w:val="2"/>
+          <w:numId w:val="5"/>
+        </w:numPr>
+        <w:rPr>
+          <w:rFonts w:ascii="Times New Roman" w:hAnsi="Times New Roman" w:cs="Times New Roman"/>
+          <w:szCs w:val="24"/>
+          <w:lang w:val="en-US"/>
+        </w:rPr>
+      </w:pPr>
+      <w:r>
+        <w:rPr>
+          <w:rFonts w:ascii="Times New Roman" w:hAnsi="Times New Roman" w:cs="Times New Roman"/>
+          <w:szCs w:val="24"/>
+          <w:lang w:val="en-US"/>
+        </w:rPr>
+        <w:t>Private company</w:t>
+      </w:r>
+    </w:p>
+    <w:p>
+      <w:pPr>
+        <w:pStyle w:val="ListParagraph"/>
+        <w:numPr>
+          <w:ilvl w:val="2"/>
+          <w:numId w:val="5"/>
+        </w:numPr>
+        <w:rPr>
+          <w:rFonts w:ascii="Times New Roman" w:hAnsi="Times New Roman" w:cs="Times New Roman"/>
+          <w:szCs w:val="24"/>
+          <w:lang w:val="en-US"/>
+        </w:rPr>
+      </w:pPr>
+      <w:r>
+        <w:rPr>
+          <w:rFonts w:ascii="Times New Roman" w:hAnsi="Times New Roman" w:cs="Times New Roman"/>
+          <w:szCs w:val="24"/>
+          <w:lang w:val="en-US"/>
+        </w:rPr>
+        <w:t>Public company</w:t>
+      </w:r>
+    </w:p>
+    <w:p>
+      <w:pPr>
+        <w:pStyle w:val="ListParagraph"/>
+        <w:numPr>
+          <w:ilvl w:val="1"/>
+          <w:numId w:val="5"/>
+        </w:numPr>
+        <w:rPr>
+          <w:rFonts w:ascii="Times New Roman" w:hAnsi="Times New Roman" w:cs="Times New Roman"/>
+          <w:szCs w:val="24"/>
+          <w:lang w:val="en-US"/>
+        </w:rPr>
+      </w:pPr>
+      <w:r>
+        <w:rPr>
+          <w:rFonts w:ascii="Times New Roman" w:hAnsi="Times New Roman" w:cs="Times New Roman"/>
+          <w:szCs w:val="24"/>
+          <w:lang w:val="en-US"/>
+        </w:rPr>
+        <w:t>Others</w:t>
+      </w:r>
+    </w:p>
+    <w:p>
+      <w:pPr>
+        <w:pStyle w:val="ListParagraph"/>
+        <w:numPr>
+          <w:ilvl w:val="2"/>
+          <w:numId w:val="5"/>
+        </w:numPr>
+        <w:rPr>
+          <w:rFonts w:ascii="Times New Roman" w:hAnsi="Times New Roman" w:cs="Times New Roman"/>
+          <w:szCs w:val="24"/>
+          <w:lang w:val="en-US"/>
+        </w:rPr>
+      </w:pPr>
+      <w:r>
+        <w:rPr>
+          <w:rFonts w:ascii="Times New Roman" w:hAnsi="Times New Roman" w:cs="Times New Roman"/>
+          <w:szCs w:val="24"/>
+          <w:lang w:val="en-US"/>
+        </w:rPr>
+        <w:t>Govt company</w:t>
+      </w:r>
+    </w:p>
+    <w:p>
+      <w:pPr>
+        <w:pStyle w:val="ListParagraph"/>
+        <w:numPr>
+          <w:ilvl w:val="2"/>
+          <w:numId w:val="5"/>
+        </w:numPr>
+        <w:rPr>
+          <w:rFonts w:ascii="Times New Roman" w:hAnsi="Times New Roman" w:cs="Times New Roman"/>
+          <w:szCs w:val="24"/>
+          <w:lang w:val="en-US"/>
+        </w:rPr>
+      </w:pPr>
+      <w:r>
+        <w:rPr>
+          <w:rFonts w:ascii="Times New Roman" w:hAnsi="Times New Roman" w:cs="Times New Roman"/>
+          <w:szCs w:val="24"/>
+          <w:lang w:val="en-US"/>
+        </w:rPr>
+        <w:t>Foreign company</w:t>
+      </w:r>
+    </w:p>
+    <w:p>
+      <w:pPr>
+        <w:pStyle w:val="ListParagraph"/>
+        <w:numPr>
+          <w:ilvl w:val="2"/>
+          <w:numId w:val="5"/>
+        </w:numPr>
+        <w:rPr>
+          <w:rFonts w:ascii="Times New Roman" w:hAnsi="Times New Roman" w:cs="Times New Roman"/>
+          <w:szCs w:val="24"/>
+          <w:lang w:val="en-US"/>
+        </w:rPr>
+      </w:pPr>
+      <w:r>
+        <w:rPr>
+          <w:rFonts w:ascii="Times New Roman" w:hAnsi="Times New Roman" w:cs="Times New Roman"/>
+          <w:szCs w:val="24"/>
+          <w:lang w:val="en-US"/>
+        </w:rPr>
+        <w:t>Small company</w:t>
+      </w:r>
+    </w:p>
+    <w:p>
+      <w:pPr>
+        <w:pStyle w:val="ListParagraph"/>
+        <w:numPr>
+          <w:ilvl w:val="2"/>
+          <w:numId w:val="5"/>
+        </w:numPr>
+        <w:rPr>
+          <w:rFonts w:ascii="Times New Roman" w:hAnsi="Times New Roman" w:cs="Times New Roman"/>
+          <w:szCs w:val="24"/>
+          <w:lang w:val="en-US"/>
+        </w:rPr>
+      </w:pPr>
+      <w:r>
+        <w:rPr>
+          <w:rFonts w:ascii="Times New Roman" w:hAnsi="Times New Roman" w:cs="Times New Roman"/>
+          <w:szCs w:val="24"/>
+          <w:lang w:val="en-US"/>
+        </w:rPr>
+        <w:t>Illegal association</w:t>
+      </w:r>
+    </w:p>
+    <w:p>
+      <w:pPr>
+        <w:pStyle w:val="ListParagraph"/>
+        <w:numPr>
+          <w:ilvl w:val="2"/>
+          <w:numId w:val="5"/>
+        </w:numPr>
+        <w:rPr>
+          <w:rFonts w:ascii="Times New Roman" w:hAnsi="Times New Roman" w:cs="Times New Roman"/>
+          <w:szCs w:val="24"/>
+          <w:lang w:val="en-US"/>
+        </w:rPr>
+      </w:pPr>
+      <w:r>
+        <w:rPr>
+          <w:rFonts w:ascii="Times New Roman" w:hAnsi="Times New Roman" w:cs="Times New Roman"/>
+          <w:szCs w:val="24"/>
+          <w:lang w:val="en-US"/>
+        </w:rPr>
+        <w:t>Subsidiary</w:t>
+      </w:r>
+      <w:r>
+        <w:rPr>
+          <w:rFonts w:ascii="Times New Roman" w:hAnsi="Times New Roman" w:cs="Times New Roman"/>
+          <w:szCs w:val="24"/>
+          <w:lang w:val="en-US"/>
+        </w:rPr>
+        <w:t xml:space="preserve"> and holding company</w:t>
+      </w:r>
+    </w:p>
+    <w:p>
+      <w:pPr>
+        <w:pStyle w:val="ListParagraph"/>
+        <w:numPr>
+          <w:ilvl w:val="2"/>
+          <w:numId w:val="5"/>
+        </w:numPr>
+        <w:rPr>
+          <w:rFonts w:ascii="Times New Roman" w:hAnsi="Times New Roman" w:cs="Times New Roman"/>
+          <w:szCs w:val="24"/>
+          <w:lang w:val="en-US"/>
+        </w:rPr>
+      </w:pPr>
+      <w:r>
+        <w:rPr>
+          <w:rFonts w:ascii="Times New Roman" w:hAnsi="Times New Roman" w:cs="Times New Roman"/>
+          <w:szCs w:val="24"/>
+          <w:lang w:val="en-US"/>
+        </w:rPr>
+        <w:t>Public financial institutions</w:t>
+      </w:r>
+    </w:p>
+    <w:p>
+      <w:pPr>
+        <w:pStyle w:val="ListParagraph"/>
+        <w:numPr>
+          <w:ilvl w:val="1"/>
+          <w:numId w:val="5"/>
+        </w:numPr>
+        <w:rPr>
+          <w:rFonts w:ascii="Times New Roman" w:hAnsi="Times New Roman" w:cs="Times New Roman"/>
+          <w:szCs w:val="24"/>
+          <w:lang w:val="en-US"/>
+        </w:rPr>
+      </w:pPr>
+      <w:r>
+        <w:rPr>
+          <w:rFonts w:ascii="Times New Roman" w:hAnsi="Times New Roman" w:cs="Times New Roman"/>
+          <w:szCs w:val="24"/>
+          <w:lang w:val="en-US"/>
+        </w:rPr>
+        <w:t>Charitable company</w:t>
+      </w:r>
+    </w:p>
+    <w:p>
+      <w:pPr>
+        <w:rPr>
+          <w:rFonts w:ascii="Times New Roman" w:hAnsi="Times New Roman" w:cs="Times New Roman"/>
+          <w:szCs w:val="24"/>
+          <w:lang w:val="en-US"/>
+        </w:rPr>
+      </w:pPr>
+    </w:p>
+    <w:p>
+      <w:pPr>
+        <w:rPr>
+          <w:rFonts w:ascii="Times New Roman" w:hAnsi="Times New Roman" w:cs="Times New Roman"/>
+          <w:b/>
+          <w:bCs/>
+          <w:szCs w:val="24"/>
+          <w:lang w:val="en-US"/>
+        </w:rPr>
+      </w:pPr>
+      <w:r>
+        <w:rPr>
+          <w:rFonts w:ascii="Times New Roman" w:hAnsi="Times New Roman" w:cs="Times New Roman"/>
+          <w:b/>
+          <w:bCs/>
+          <w:szCs w:val="24"/>
+          <w:lang w:val="en-US"/>
+        </w:rPr>
+        <w:t>Characteristics of Company: -</w:t>
+      </w:r>
+    </w:p>
+    <w:p>
+      <w:pPr>
+        <w:pStyle w:val="ListParagraph"/>
+        <w:numPr>
+          <w:ilvl w:val="0"/>
+          <w:numId w:val="6"/>
+        </w:numPr>
+        <w:rPr>
+          <w:rFonts w:ascii="Times New Roman" w:hAnsi="Times New Roman" w:cs="Times New Roman"/>
+          <w:szCs w:val="24"/>
+          <w:lang w:val="en-US"/>
+        </w:rPr>
+      </w:pPr>
+      <w:r>
+        <w:rPr>
+          <w:rFonts w:ascii="Times New Roman" w:hAnsi="Times New Roman" w:cs="Times New Roman"/>
+          <w:szCs w:val="24"/>
+          <w:lang w:val="en-US"/>
+        </w:rPr>
+        <w:t>Limited liability</w:t>
+      </w:r>
+      <w:r>
+        <w:rPr>
+          <w:rFonts w:ascii="Times New Roman" w:hAnsi="Times New Roman" w:cs="Times New Roman"/>
+          <w:szCs w:val="24"/>
+          <w:lang w:val="en-US"/>
+        </w:rPr>
+        <w:t xml:space="preserve"> (</w:t>
+      </w:r>
+    </w:p>
+    <w:p>
+      <w:pPr>
+        <w:pStyle w:val="ListParagraph"/>
+        <w:numPr>
+          <w:ilvl w:val="0"/>
+          <w:numId w:val="6"/>
+        </w:numPr>
+        <w:rPr>
+          <w:rFonts w:ascii="Times New Roman" w:hAnsi="Times New Roman" w:cs="Times New Roman"/>
+          <w:szCs w:val="24"/>
+          <w:lang w:val="en-US"/>
+        </w:rPr>
+      </w:pPr>
+      <w:r>
+        <w:rPr>
+          <w:rFonts w:ascii="Times New Roman" w:hAnsi="Times New Roman" w:cs="Times New Roman"/>
+          <w:szCs w:val="24"/>
+          <w:lang w:val="en-US"/>
+        </w:rPr>
+        <w:t>Social form of company</w:t>
+      </w:r>
+    </w:p>
+    <w:p>
+      <w:pPr>
+        <w:pStyle w:val="ListParagraph"/>
+        <w:numPr>
+          <w:ilvl w:val="0"/>
+          <w:numId w:val="6"/>
+        </w:numPr>
+        <w:rPr>
+          <w:rFonts w:ascii="Times New Roman" w:hAnsi="Times New Roman" w:cs="Times New Roman"/>
+          <w:szCs w:val="24"/>
+          <w:lang w:val="en-US"/>
+        </w:rPr>
+      </w:pPr>
+      <w:r>
+        <w:rPr>
+          <w:rFonts w:ascii="Times New Roman" w:hAnsi="Times New Roman" w:cs="Times New Roman"/>
+          <w:szCs w:val="24"/>
+          <w:lang w:val="en-US"/>
+        </w:rPr>
+        <w:t>Citizenship</w:t>
+      </w:r>
+    </w:p>
+    <w:p>
+      <w:pPr>
+        <w:pStyle w:val="ListParagraph"/>
+        <w:numPr>
+          <w:ilvl w:val="0"/>
+          <w:numId w:val="6"/>
+        </w:numPr>
+        <w:rPr>
+          <w:rFonts w:ascii="Times New Roman" w:hAnsi="Times New Roman" w:cs="Times New Roman"/>
+          <w:szCs w:val="24"/>
+          <w:lang w:val="en-US"/>
+        </w:rPr>
+      </w:pPr>
+      <w:r>
+        <w:rPr>
+          <w:rFonts w:ascii="Times New Roman" w:hAnsi="Times New Roman" w:cs="Times New Roman"/>
+          <w:szCs w:val="24"/>
+          <w:lang w:val="en-US"/>
+        </w:rPr>
+        <w:t>Voluntary association</w:t>
+      </w:r>
+    </w:p>
+    <w:p>
+      <w:pPr>
+        <w:pStyle w:val="ListParagraph"/>
+        <w:numPr>
+          <w:ilvl w:val="0"/>
+          <w:numId w:val="6"/>
+        </w:numPr>
+        <w:rPr>
+          <w:rFonts w:ascii="Times New Roman" w:hAnsi="Times New Roman" w:cs="Times New Roman"/>
+          <w:szCs w:val="24"/>
+          <w:lang w:val="en-US"/>
+        </w:rPr>
+      </w:pPr>
+      <w:r>
+        <w:rPr>
+          <w:rFonts w:ascii="Times New Roman" w:hAnsi="Times New Roman" w:cs="Times New Roman"/>
+          <w:szCs w:val="24"/>
+          <w:lang w:val="en-US"/>
+        </w:rPr>
+        <w:t>Common seal</w:t>
+      </w:r>
+    </w:p>
+    <w:p>
+      <w:pPr>
+        <w:pStyle w:val="ListParagraph"/>
+        <w:numPr>
+          <w:ilvl w:val="0"/>
+          <w:numId w:val="6"/>
+        </w:numPr>
+        <w:rPr>
+          <w:rFonts w:ascii="Times New Roman" w:hAnsi="Times New Roman" w:cs="Times New Roman"/>
+          <w:szCs w:val="24"/>
+          <w:lang w:val="en-US"/>
+        </w:rPr>
+      </w:pPr>
+      <w:r>
+        <w:rPr>
+          <w:rFonts w:ascii="Times New Roman" w:hAnsi="Times New Roman" w:cs="Times New Roman"/>
+          <w:szCs w:val="24"/>
+          <w:lang w:val="en-US"/>
+        </w:rPr>
+        <w:t>Separate legal entity</w:t>
+      </w:r>
+    </w:p>
+    <w:p>
+      <w:pPr>
+        <w:pStyle w:val="ListParagraph"/>
+        <w:numPr>
+          <w:ilvl w:val="0"/>
+          <w:numId w:val="6"/>
+        </w:numPr>
+        <w:rPr>
+          <w:rFonts w:ascii="Times New Roman" w:hAnsi="Times New Roman" w:cs="Times New Roman"/>
+          <w:szCs w:val="24"/>
+          <w:lang w:val="en-US"/>
+        </w:rPr>
+      </w:pPr>
+      <w:r>
+        <w:rPr>
+          <w:rFonts w:ascii="Times New Roman" w:hAnsi="Times New Roman" w:cs="Times New Roman"/>
+          <w:szCs w:val="24"/>
+          <w:lang w:val="en-US"/>
+        </w:rPr>
+        <w:t>Right to sue and to be sued</w:t>
+      </w:r>
+    </w:p>
+    <w:p>
+      <w:pPr>
+        <w:pStyle w:val="ListParagraph"/>
+        <w:numPr>
+          <w:ilvl w:val="0"/>
+          <w:numId w:val="6"/>
+        </w:numPr>
+        <w:rPr>
+          <w:rFonts w:ascii="Times New Roman" w:hAnsi="Times New Roman" w:cs="Times New Roman"/>
+          <w:szCs w:val="24"/>
+          <w:lang w:val="en-US"/>
+        </w:rPr>
+      </w:pPr>
+      <w:r>
+        <w:rPr>
+          <w:rFonts w:ascii="Times New Roman" w:hAnsi="Times New Roman" w:cs="Times New Roman"/>
+          <w:szCs w:val="24"/>
+          <w:lang w:val="en-US"/>
+        </w:rPr>
+        <w:t>Separate property</w:t>
+      </w:r>
+    </w:p>
+    <w:p>
+      <w:pPr>
+        <w:pStyle w:val="ListParagraph"/>
+        <w:numPr>
+          <w:ilvl w:val="0"/>
+          <w:numId w:val="6"/>
+        </w:numPr>
+        <w:rPr>
+          <w:rFonts w:ascii="Times New Roman" w:hAnsi="Times New Roman" w:cs="Times New Roman"/>
+          <w:szCs w:val="24"/>
+          <w:lang w:val="en-US"/>
+        </w:rPr>
+      </w:pPr>
+      <w:r>
+        <w:rPr>
+          <w:rFonts w:ascii="Times New Roman" w:hAnsi="Times New Roman" w:cs="Times New Roman"/>
+          <w:szCs w:val="24"/>
+          <w:lang w:val="en-US"/>
+        </w:rPr>
+        <w:t>Perpetual succession</w:t>
+      </w:r>
+    </w:p>
+    <w:p>
+      <w:pPr>
+        <w:pStyle w:val="ListParagraph"/>
+        <w:numPr>
+          <w:ilvl w:val="0"/>
+          <w:numId w:val="6"/>
+        </w:numPr>
+        <w:rPr>
+          <w:rFonts w:ascii="Times New Roman" w:hAnsi="Times New Roman" w:cs="Times New Roman"/>
+          <w:szCs w:val="24"/>
+          <w:lang w:val="en-US"/>
+        </w:rPr>
+      </w:pPr>
+      <w:r>
+        <w:rPr>
+          <w:rFonts w:ascii="Times New Roman" w:hAnsi="Times New Roman" w:cs="Times New Roman"/>
+          <w:szCs w:val="24"/>
+          <w:lang w:val="en-US"/>
+        </w:rPr>
+        <w:t>Incorporation association</w:t>
+      </w:r>
+    </w:p>
+    <w:p>
+      <w:pPr>
+        <w:pStyle w:val="ListParagraph"/>
+        <w:numPr>
+          <w:ilvl w:val="0"/>
+          <w:numId w:val="6"/>
+        </w:numPr>
+        <w:rPr>
+          <w:rFonts w:ascii="Times New Roman" w:hAnsi="Times New Roman" w:cs="Times New Roman"/>
+          <w:szCs w:val="24"/>
+          <w:lang w:val="en-US"/>
+        </w:rPr>
+      </w:pPr>
+      <w:r>
+        <w:rPr>
+          <w:rFonts w:ascii="Times New Roman" w:hAnsi="Times New Roman" w:cs="Times New Roman"/>
+          <w:szCs w:val="24"/>
+          <w:lang w:val="en-US"/>
+        </w:rPr>
+        <w:t>Transferability of shares</w:t>
+      </w:r>
+    </w:p>
+    <w:p>
+      <w:pPr>
+        <w:rPr>
+          <w:rFonts w:ascii="Kohinoor Devanagari" w:hAnsi="Kohinoor Devanagari" w:cs="Kohinoor Devanagari"/>
+          <w:szCs w:val="24"/>
+          <w:lang w:val="en-US"/>
+        </w:rPr>
+      </w:pPr>
+      <w:r>
+        <w:rPr>
+          <w:rFonts w:ascii="Kohinoor Devanagari" w:hAnsi="Kohinoor Devanagari" w:cs="Kohinoor Devanagari" w:hint="cs"/>
+          <w:szCs w:val="24"/>
+          <w:cs/>
+          <w:lang w:val="en-US"/>
+        </w:rPr>
+        <w:t>सरस</w:t>
+      </w:r>
+      <w:r>
+        <w:rPr>
+          <w:rFonts w:ascii="Kohinoor Devanagari" w:hAnsi="Kohinoor Devanagari" w:cs="Kohinoor Devanagari" w:hint="cs"/>
+          <w:szCs w:val="24"/>
+          <w:cs/>
+          <w:lang w:val="en-US"/>
+        </w:rPr>
+        <w:t xml:space="preserve"> मिस्त्री</w:t>
+      </w:r>
+      <w:r>
+        <w:rPr>
+          <w:rFonts w:ascii="Kohinoor Devanagari" w:hAnsi="Kohinoor Devanagari" w:cs="Kohinoor Devanagari" w:hint="cs"/>
+          <w:szCs w:val="24"/>
+          <w:cs/>
+          <w:lang w:val="en-US"/>
+        </w:rPr>
+        <w:t xml:space="preserve"> केस</w:t>
+      </w:r>
+    </w:p>
+    <w:p>
+      <w:pPr>
+        <w:rPr>
+          <w:rFonts w:ascii="Kohinoor Devanagari" w:hAnsi="Kohinoor Devanagari" w:cs="Kohinoor Devanagari"/>
+          <w:szCs w:val="24"/>
+          <w:lang w:val="en-US"/>
+        </w:rPr>
+      </w:pPr>
+    </w:p>
+    <w:tbl>
+      <w:tblPr>
+        <w:tblStyle w:val="TableGrid"/>
+        <w:tblW w:w="0" w:type="auto"/>
+        <w:tblLook w:val="04A0" w:firstRow="1" w:lastRow="0" w:firstColumn="1" w:lastColumn="0" w:noHBand="0" w:noVBand="1"/>
+      </w:tblPr>
+      <w:tblGrid>
+        <w:gridCol w:w="3437"/>
+      </w:tblGrid>
+      <w:tr>
+        <w:trPr>
+          <w:trHeight w:val="285"/>
+        </w:trPr>
+        <w:tc>
+          <w:tcPr>
+            <w:tcW w:w="3437" w:type="dxa"/>
+          </w:tcPr>
+          <w:p>
+            <w:pPr>
+              <w:rPr>
+                <w:rFonts w:ascii="Kohinoor Devanagari" w:hAnsi="Kohinoor Devanagari" w:cs="Kohinoor Devanagari"/>
+                <w:b/>
+                <w:bCs/>
+                <w:szCs w:val="24"/>
+                <w:lang w:val="en-US"/>
+              </w:rPr>
+            </w:pPr>
+            <w:r>
+              <w:rPr>
+                <w:rFonts w:ascii="Kohinoor Devanagari" w:hAnsi="Kohinoor Devanagari" w:cs="Kohinoor Devanagari"/>
+                <w:b/>
+                <w:bCs/>
+                <w:color w:val="FF0000"/>
+                <w:szCs w:val="24"/>
+                <w:lang w:val="en-US"/>
+              </w:rPr>
+              <w:t>Most Important: -</w:t>
+            </w:r>
+          </w:p>
+        </w:tc>
+      </w:tr>
+      <w:tr>
+        <w:trPr>
+          <w:trHeight w:val="285"/>
+        </w:trPr>
+        <w:tc>
+          <w:tcPr>
+            <w:tcW w:w="3437" w:type="dxa"/>
+          </w:tcPr>
+          <w:p>
+            <w:pPr>
+              <w:rPr>
+                <w:rFonts w:ascii="Kohinoor Devanagari" w:hAnsi="Kohinoor Devanagari" w:cs="Kohinoor Devanagari"/>
+                <w:szCs w:val="24"/>
+                <w:lang w:val="en-US"/>
+              </w:rPr>
+            </w:pPr>
+            <w:r>
+              <w:rPr>
+                <w:rFonts w:ascii="Kohinoor Devanagari" w:hAnsi="Kohinoor Devanagari" w:cs="Kohinoor Devanagari"/>
+                <w:szCs w:val="24"/>
+                <w:lang w:val="en-US"/>
+              </w:rPr>
+              <w:t>Doctrine of Ultra Virus</w:t>
+            </w:r>
+          </w:p>
+        </w:tc>
+      </w:tr>
+      <w:tr>
+        <w:trPr>
+          <w:trHeight w:val="274"/>
+        </w:trPr>
+        <w:tc>
+          <w:tcPr>
+            <w:tcW w:w="3437" w:type="dxa"/>
+          </w:tcPr>
+          <w:p>
+            <w:pPr>
+              <w:rPr>
+                <w:rFonts w:ascii="Kohinoor Devanagari" w:hAnsi="Kohinoor Devanagari" w:cs="Kohinoor Devanagari"/>
+                <w:szCs w:val="24"/>
+                <w:lang w:val="en-US"/>
+              </w:rPr>
+            </w:pPr>
+            <w:r>
+              <w:rPr>
+                <w:rFonts w:ascii="Kohinoor Devanagari" w:hAnsi="Kohinoor Devanagari" w:cs="Kohinoor Devanagari"/>
+                <w:szCs w:val="24"/>
+                <w:lang w:val="en-US"/>
+              </w:rPr>
+              <w:t>Doctrine of Intra Virus</w:t>
+            </w:r>
+          </w:p>
+        </w:tc>
+      </w:tr>
+      <w:tr>
+        <w:trPr>
+          <w:trHeight w:val="285"/>
+        </w:trPr>
+        <w:tc>
+          <w:tcPr>
+            <w:tcW w:w="3437" w:type="dxa"/>
+          </w:tcPr>
+          <w:p>
+            <w:pPr>
+              <w:rPr>
+                <w:rFonts w:ascii="Kohinoor Devanagari" w:hAnsi="Kohinoor Devanagari" w:cs="Kohinoor Devanagari"/>
+                <w:szCs w:val="24"/>
+                <w:lang w:val="en-US"/>
+              </w:rPr>
+            </w:pPr>
+            <w:r>
+              <w:rPr>
+                <w:rFonts w:ascii="Kohinoor Devanagari" w:hAnsi="Kohinoor Devanagari" w:cs="Kohinoor Devanagari"/>
+                <w:szCs w:val="24"/>
+                <w:lang w:val="en-US"/>
+              </w:rPr>
+              <w:t>Constructive Notice</w:t>
+            </w:r>
+          </w:p>
+        </w:tc>
+      </w:tr>
+      <w:tr>
+        <w:trPr>
+          <w:trHeight w:val="285"/>
+        </w:trPr>
+        <w:tc>
+          <w:tcPr>
+            <w:tcW w:w="3437" w:type="dxa"/>
+          </w:tcPr>
+          <w:p>
+            <w:pPr>
+              <w:rPr>
+                <w:rFonts w:ascii="Kohinoor Devanagari" w:hAnsi="Kohinoor Devanagari" w:cs="Kohinoor Devanagari"/>
+                <w:szCs w:val="24"/>
+                <w:lang w:val="en-US"/>
+              </w:rPr>
+            </w:pPr>
+            <w:r>
+              <w:rPr>
+                <w:rFonts w:ascii="Kohinoor Devanagari" w:hAnsi="Kohinoor Devanagari" w:cs="Kohinoor Devanagari"/>
+                <w:szCs w:val="24"/>
+                <w:lang w:val="en-US"/>
+              </w:rPr>
+              <w:t xml:space="preserve">Memorandum </w:t>
+            </w:r>
+            <w:r>
+              <w:rPr>
+                <w:rFonts w:ascii="Kohinoor Devanagari" w:hAnsi="Kohinoor Devanagari" w:cs="Kohinoor Devanagari" w:hint="cs"/>
+                <w:szCs w:val="24"/>
+                <w:cs/>
+                <w:lang w:val="en-US"/>
+              </w:rPr>
+              <w:t>O</w:t>
+            </w:r>
+            <w:r>
+              <w:rPr>
+                <w:rFonts w:ascii="Kohinoor Devanagari" w:hAnsi="Kohinoor Devanagari" w:cs="Kohinoor Devanagari"/>
+                <w:szCs w:val="24"/>
+                <w:lang w:val="en-US"/>
+              </w:rPr>
+              <w:t>f Association</w:t>
+            </w:r>
+          </w:p>
+        </w:tc>
+      </w:tr>
+      <w:tr>
+        <w:trPr>
+          <w:trHeight w:val="285"/>
+        </w:trPr>
+        <w:tc>
+          <w:tcPr>
+            <w:tcW w:w="3437" w:type="dxa"/>
+          </w:tcPr>
+          <w:p>
+            <w:pPr>
+              <w:rPr>
+                <w:rFonts w:ascii="Kohinoor Devanagari" w:hAnsi="Kohinoor Devanagari" w:cs="Kohinoor Devanagari"/>
+                <w:szCs w:val="24"/>
+                <w:lang w:val="en-US"/>
+              </w:rPr>
+            </w:pPr>
+            <w:r>
+              <w:rPr>
+                <w:rFonts w:ascii="Kohinoor Devanagari" w:hAnsi="Kohinoor Devanagari" w:cs="Kohinoor Devanagari"/>
+                <w:szCs w:val="24"/>
+                <w:lang w:val="en-US"/>
+              </w:rPr>
+              <w:t>Article Of Association</w:t>
+            </w:r>
+          </w:p>
+        </w:tc>
+      </w:tr>
+      <w:tr>
+        <w:trPr>
+          <w:trHeight w:val="274"/>
+        </w:trPr>
+        <w:tc>
+          <w:tcPr>
+            <w:tcW w:w="3437" w:type="dxa"/>
+          </w:tcPr>
+          <w:p>
+            <w:pPr>
+              <w:rPr>
+                <w:rFonts w:ascii="Kohinoor Devanagari" w:hAnsi="Kohinoor Devanagari" w:cs="Kohinoor Devanagari"/>
+                <w:szCs w:val="24"/>
+                <w:lang w:val="en-US"/>
+              </w:rPr>
+            </w:pPr>
+            <w:r>
+              <w:rPr>
+                <w:rFonts w:ascii="Kohinoor Devanagari" w:hAnsi="Kohinoor Devanagari" w:cs="Kohinoor Devanagari"/>
+                <w:szCs w:val="24"/>
+                <w:lang w:val="en-US"/>
+              </w:rPr>
+              <w:t>Prospectus</w:t>
+            </w:r>
+          </w:p>
+        </w:tc>
+      </w:tr>
+    </w:tbl>
+    <w:p>
+      <w:pPr>
+        <w:rPr>
+          <w:rFonts w:ascii="Times New Roman" w:hAnsi="Times New Roman" w:cs="Times New Roman" w:hint="cs"/>
+          <w:szCs w:val="24"/>
+          <w:lang w:val="en-US"/>
+        </w:rPr>
+      </w:pPr>
     </w:p>
     <w:sectPr>
       <w:pgSz w:w="11906" w:h="16838"/>
@@ -1991,6 +3188,95 @@
     </w:lvl>
   </w:abstractNum>
   <w:abstractNum w:abstractNumId="2" w15:restartNumberingAfterBreak="0">
+    <w:nsid w:val="47EF52D1"/>
+    <w:multiLevelType w:val="hybridMultilevel"/>
+    <w:tmpl w:val="78B07C8C"/>
+    <w:lvl w:ilvl="0" w:tplc="0809000F">
+      <w:start w:val="1"/>
+      <w:numFmt w:val="decimal"/>
+      <w:lvlText w:val="%1."/>
+      <w:lvlJc w:val="left"/>
+      <w:pPr>
+        <w:ind w:left="720" w:hanging="360"/>
+      </w:pPr>
+      <w:rPr>
+        <w:rFonts w:hint="default"/>
+      </w:rPr>
+    </w:lvl>
+    <w:lvl w:ilvl="1" w:tplc="08090019" w:tentative="1">
+      <w:start w:val="1"/>
+      <w:numFmt w:val="lowerLetter"/>
+      <w:lvlText w:val="%2."/>
+      <w:lvlJc w:val="left"/>
+      <w:pPr>
+        <w:ind w:left="1440" w:hanging="360"/>
+      </w:pPr>
+    </w:lvl>
+    <w:lvl w:ilvl="2" w:tplc="0809001B" w:tentative="1">
+      <w:start w:val="1"/>
+      <w:numFmt w:val="lowerRoman"/>
+      <w:lvlText w:val="%3."/>
+      <w:lvlJc w:val="right"/>
+      <w:pPr>
+        <w:ind w:left="2160" w:hanging="180"/>
+      </w:pPr>
+    </w:lvl>
+    <w:lvl w:ilvl="3" w:tplc="0809000F" w:tentative="1">
+      <w:start w:val="1"/>
+      <w:numFmt w:val="decimal"/>
+      <w:lvlText w:val="%4."/>
+      <w:lvlJc w:val="left"/>
+      <w:pPr>
+        <w:ind w:left="2880" w:hanging="360"/>
+      </w:pPr>
+    </w:lvl>
+    <w:lvl w:ilvl="4" w:tplc="08090019" w:tentative="1">
+      <w:start w:val="1"/>
+      <w:numFmt w:val="lowerLetter"/>
+      <w:lvlText w:val="%5."/>
+      <w:lvlJc w:val="left"/>
+      <w:pPr>
+        <w:ind w:left="3600" w:hanging="360"/>
+      </w:pPr>
+    </w:lvl>
+    <w:lvl w:ilvl="5" w:tplc="0809001B" w:tentative="1">
+      <w:start w:val="1"/>
+      <w:numFmt w:val="lowerRoman"/>
+      <w:lvlText w:val="%6."/>
+      <w:lvlJc w:val="right"/>
+      <w:pPr>
+        <w:ind w:left="4320" w:hanging="180"/>
+      </w:pPr>
+    </w:lvl>
+    <w:lvl w:ilvl="6" w:tplc="0809000F" w:tentative="1">
+      <w:start w:val="1"/>
+      <w:numFmt w:val="decimal"/>
+      <w:lvlText w:val="%7."/>
+      <w:lvlJc w:val="left"/>
+      <w:pPr>
+        <w:ind w:left="5040" w:hanging="360"/>
+      </w:pPr>
+    </w:lvl>
+    <w:lvl w:ilvl="7" w:tplc="08090019" w:tentative="1">
+      <w:start w:val="1"/>
+      <w:numFmt w:val="lowerLetter"/>
+      <w:lvlText w:val="%8."/>
+      <w:lvlJc w:val="left"/>
+      <w:pPr>
+        <w:ind w:left="5760" w:hanging="360"/>
+      </w:pPr>
+    </w:lvl>
+    <w:lvl w:ilvl="8" w:tplc="0809001B" w:tentative="1">
+      <w:start w:val="1"/>
+      <w:numFmt w:val="lowerRoman"/>
+      <w:lvlText w:val="%9."/>
+      <w:lvlJc w:val="right"/>
+      <w:pPr>
+        <w:ind w:left="6480" w:hanging="180"/>
+      </w:pPr>
+    </w:lvl>
+  </w:abstractNum>
+  <w:abstractNum w:abstractNumId="3" w15:restartNumberingAfterBreak="0">
     <w:nsid w:val="526D675A"/>
     <w:multiLevelType w:val="hybridMultilevel"/>
     <w:tmpl w:val="E7A2C732"/>
@@ -2103,7 +3389,7 @@
       </w:rPr>
     </w:lvl>
   </w:abstractNum>
-  <w:abstractNum w:abstractNumId="3" w15:restartNumberingAfterBreak="0">
+  <w:abstractNum w:abstractNumId="4" w15:restartNumberingAfterBreak="0">
     <w:nsid w:val="5477268A"/>
     <w:multiLevelType w:val="hybridMultilevel"/>
     <w:tmpl w:val="8E7812C4"/>
@@ -2192,8 +3478,97 @@
       </w:pPr>
     </w:lvl>
   </w:abstractNum>
+  <w:abstractNum w:abstractNumId="5" w15:restartNumberingAfterBreak="0">
+    <w:nsid w:val="6DDE376F"/>
+    <w:multiLevelType w:val="hybridMultilevel"/>
+    <w:tmpl w:val="9BB2939E"/>
+    <w:lvl w:ilvl="0" w:tplc="0809000F">
+      <w:start w:val="1"/>
+      <w:numFmt w:val="decimal"/>
+      <w:lvlText w:val="%1."/>
+      <w:lvlJc w:val="left"/>
+      <w:pPr>
+        <w:ind w:left="720" w:hanging="360"/>
+      </w:pPr>
+      <w:rPr>
+        <w:rFonts w:hint="default"/>
+      </w:rPr>
+    </w:lvl>
+    <w:lvl w:ilvl="1" w:tplc="08090019">
+      <w:start w:val="1"/>
+      <w:numFmt w:val="lowerLetter"/>
+      <w:lvlText w:val="%2."/>
+      <w:lvlJc w:val="left"/>
+      <w:pPr>
+        <w:ind w:left="1440" w:hanging="360"/>
+      </w:pPr>
+    </w:lvl>
+    <w:lvl w:ilvl="2" w:tplc="0809001B">
+      <w:start w:val="1"/>
+      <w:numFmt w:val="lowerRoman"/>
+      <w:lvlText w:val="%3."/>
+      <w:lvlJc w:val="right"/>
+      <w:pPr>
+        <w:ind w:left="2160" w:hanging="180"/>
+      </w:pPr>
+    </w:lvl>
+    <w:lvl w:ilvl="3" w:tplc="0809000F" w:tentative="1">
+      <w:start w:val="1"/>
+      <w:numFmt w:val="decimal"/>
+      <w:lvlText w:val="%4."/>
+      <w:lvlJc w:val="left"/>
+      <w:pPr>
+        <w:ind w:left="2880" w:hanging="360"/>
+      </w:pPr>
+    </w:lvl>
+    <w:lvl w:ilvl="4" w:tplc="08090019" w:tentative="1">
+      <w:start w:val="1"/>
+      <w:numFmt w:val="lowerLetter"/>
+      <w:lvlText w:val="%5."/>
+      <w:lvlJc w:val="left"/>
+      <w:pPr>
+        <w:ind w:left="3600" w:hanging="360"/>
+      </w:pPr>
+    </w:lvl>
+    <w:lvl w:ilvl="5" w:tplc="0809001B" w:tentative="1">
+      <w:start w:val="1"/>
+      <w:numFmt w:val="lowerRoman"/>
+      <w:lvlText w:val="%6."/>
+      <w:lvlJc w:val="right"/>
+      <w:pPr>
+        <w:ind w:left="4320" w:hanging="180"/>
+      </w:pPr>
+    </w:lvl>
+    <w:lvl w:ilvl="6" w:tplc="0809000F" w:tentative="1">
+      <w:start w:val="1"/>
+      <w:numFmt w:val="decimal"/>
+      <w:lvlText w:val="%7."/>
+      <w:lvlJc w:val="left"/>
+      <w:pPr>
+        <w:ind w:left="5040" w:hanging="360"/>
+      </w:pPr>
+    </w:lvl>
+    <w:lvl w:ilvl="7" w:tplc="08090019" w:tentative="1">
+      <w:start w:val="1"/>
+      <w:numFmt w:val="lowerLetter"/>
+      <w:lvlText w:val="%8."/>
+      <w:lvlJc w:val="left"/>
+      <w:pPr>
+        <w:ind w:left="5760" w:hanging="360"/>
+      </w:pPr>
+    </w:lvl>
+    <w:lvl w:ilvl="8" w:tplc="0809001B" w:tentative="1">
+      <w:start w:val="1"/>
+      <w:numFmt w:val="lowerRoman"/>
+      <w:lvlText w:val="%9."/>
+      <w:lvlJc w:val="right"/>
+      <w:pPr>
+        <w:ind w:left="6480" w:hanging="180"/>
+      </w:pPr>
+    </w:lvl>
+  </w:abstractNum>
   <w:num w:numId="1" w16cid:durableId="1643460659">
-    <w:abstractNumId w:val="2"/>
+    <w:abstractNumId w:val="3"/>
   </w:num>
   <w:num w:numId="2" w16cid:durableId="1685474630">
     <w:abstractNumId w:val="0"/>
@@ -2202,7 +3577,13 @@
     <w:abstractNumId w:val="1"/>
   </w:num>
   <w:num w:numId="4" w16cid:durableId="1331175122">
-    <w:abstractNumId w:val="3"/>
+    <w:abstractNumId w:val="4"/>
+  </w:num>
+  <w:num w:numId="5" w16cid:durableId="31076289">
+    <w:abstractNumId w:val="5"/>
+  </w:num>
+  <w:num w:numId="6" w16cid:durableId="1762797064">
+    <w:abstractNumId w:val="2"/>
   </w:num>
 </w:numbering>
 </file>
@@ -2676,6 +4057,22 @@
       <w:contextualSpacing/>
     </w:pPr>
   </w:style>
+  <w:style w:type="table" w:styleId="TableGrid">
+    <w:name w:val="Table Grid"/>
+    <w:basedOn w:val="TableNormal"/>
+    <w:uiPriority w:val="39"/>
+    <w:rsid w:val="00230545"/>
+    <w:tblPr>
+      <w:tblBorders>
+        <w:top w:val="single" w:sz="4" w:space="0" w:color="auto"/>
+        <w:left w:val="single" w:sz="4" w:space="0" w:color="auto"/>
+        <w:bottom w:val="single" w:sz="4" w:space="0" w:color="auto"/>
+        <w:right w:val="single" w:sz="4" w:space="0" w:color="auto"/>
+        <w:insideH w:val="single" w:sz="4" w:space="0" w:color="auto"/>
+        <w:insideV w:val="single" w:sz="4" w:space="0" w:color="auto"/>
+      </w:tblBorders>
+    </w:tblPr>
+  </w:style>
 </w:styles>
 </file>
 
@@ -2972,4 +4369,16 @@
     </a:ext>
   </a:extLst>
 </a:theme>
+</file>
+
+<file path=customXml/item1.xml><?xml version="1.0" encoding="utf-8"?>
+<b:Sources xmlns:b="http://schemas.openxmlformats.org/officeDocument/2006/bibliography" xmlns="http://schemas.openxmlformats.org/officeDocument/2006/bibliography" SelectedStyle="/APASixthEditionOfficeOnline.xsl" StyleName="APA" Version="6"/>
+</file>
+
+<file path=customXml/itemProps1.xml><?xml version="1.0" encoding="utf-8"?>
+<ds:datastoreItem xmlns:ds="http://schemas.openxmlformats.org/officeDocument/2006/customXml" ds:itemID="{8372AA68-2E8D-5748-80B5-D9BEC01C0E17}">
+  <ds:schemaRefs>
+    <ds:schemaRef ds:uri="http://schemas.openxmlformats.org/officeDocument/2006/bibliography"/>
+  </ds:schemaRefs>
+</ds:datastoreItem>
 </file>
</xml_diff>